<commit_message>
fix ui input, fix multilingual...
</commit_message>
<xml_diff>
--- a/On-boarding-PIMTool-Requirements-v3-Exercise.docx
+++ b/On-boarding-PIMTool-Requirements-v3-Exercise.docx
@@ -1,6 +1,6 @@
 
 <file path=word/document.xml><?xml version="1.0" encoding="utf-8"?>
-<w:document xmlns:wpc="http://schemas.microsoft.com/office/word/2010/wordprocessingCanvas" xmlns:cx="http://schemas.microsoft.com/office/drawing/2014/chartex" xmlns:cx1="http://schemas.microsoft.com/office/drawing/2015/9/8/chartex" xmlns:mc="http://schemas.openxmlformats.org/markup-compatibility/2006" xmlns:o="urn:schemas-microsoft-com:office:office" xmlns:r="http://schemas.openxmlformats.org/officeDocument/2006/relationships" xmlns:m="http://schemas.openxmlformats.org/officeDocument/2006/math" xmlns:v="urn:schemas-microsoft-com:vml" xmlns:wp14="http://schemas.microsoft.com/office/word/2010/wordprocessingDrawing" xmlns:wp="http://schemas.openxmlformats.org/drawingml/2006/wordprocessingDrawing" xmlns:w10="urn:schemas-microsoft-com:office:word" xmlns:w="http://schemas.openxmlformats.org/wordprocessingml/2006/main" xmlns:w14="http://schemas.microsoft.com/office/word/2010/wordml" xmlns:w15="http://schemas.microsoft.com/office/word/2012/wordml" xmlns:w16se="http://schemas.microsoft.com/office/word/2015/wordml/symex" xmlns:wpg="http://schemas.microsoft.com/office/word/2010/wordprocessingGroup" xmlns:wpi="http://schemas.microsoft.com/office/word/2010/wordprocessingInk" xmlns:wne="http://schemas.microsoft.com/office/word/2006/wordml" xmlns:wps="http://schemas.microsoft.com/office/word/2010/wordprocessingShape" mc:Ignorable="w14 w15 w16se wp14">
+<w:document xmlns:wpc="http://schemas.microsoft.com/office/word/2010/wordprocessingCanvas" xmlns:cx="http://schemas.microsoft.com/office/drawing/2014/chartex" xmlns:mc="http://schemas.openxmlformats.org/markup-compatibility/2006" xmlns:o="urn:schemas-microsoft-com:office:office" xmlns:r="http://schemas.openxmlformats.org/officeDocument/2006/relationships" xmlns:m="http://schemas.openxmlformats.org/officeDocument/2006/math" xmlns:v="urn:schemas-microsoft-com:vml" xmlns:wp14="http://schemas.microsoft.com/office/word/2010/wordprocessingDrawing" xmlns:wp="http://schemas.openxmlformats.org/drawingml/2006/wordprocessingDrawing" xmlns:w10="urn:schemas-microsoft-com:office:word" xmlns:w="http://schemas.openxmlformats.org/wordprocessingml/2006/main" xmlns:w14="http://schemas.microsoft.com/office/word/2010/wordml" xmlns:w15="http://schemas.microsoft.com/office/word/2012/wordml" xmlns:w16se="http://schemas.microsoft.com/office/word/2015/wordml/symex" xmlns:wpg="http://schemas.microsoft.com/office/word/2010/wordprocessingGroup" xmlns:wpi="http://schemas.microsoft.com/office/word/2010/wordprocessingInk" xmlns:wne="http://schemas.microsoft.com/office/word/2006/wordml" xmlns:wps="http://schemas.microsoft.com/office/word/2010/wordprocessingShape" mc:Ignorable="w14 w15 w16se wp14">
   <w:body>
     <w:tbl>
       <w:tblPr>
@@ -43,13 +43,11 @@
               </w:rPr>
             </w:pPr>
             <w:bookmarkStart w:id="0" w:name="_Toc158522546"/>
-            <w:bookmarkStart w:id="1" w:name="_GoBack"/>
-            <w:bookmarkEnd w:id="1"/>
             <w:r>
               <w:rPr>
                 <w:rFonts w:cs="Arial"/>
                 <w:noProof/>
-                <w:lang w:val="en-US"/>
+                <w:lang w:val="vi-VN" w:eastAsia="vi-VN"/>
               </w:rPr>
               <w:drawing>
                 <wp:inline distT="0" distB="0" distL="0" distR="0">
@@ -120,8 +118,8 @@
                 <w:b/>
               </w:rPr>
             </w:pPr>
-            <w:bookmarkStart w:id="2" w:name="Project"/>
-            <w:bookmarkEnd w:id="2"/>
+            <w:bookmarkStart w:id="1" w:name="Project"/>
+            <w:bookmarkEnd w:id="1"/>
             <w:r>
               <w:rPr>
                 <w:rFonts w:cs="Arial"/>
@@ -165,8 +163,8 @@
                 <w:lang w:val="en-US"/>
               </w:rPr>
             </w:pPr>
-            <w:bookmarkStart w:id="3" w:name="Author"/>
-            <w:bookmarkEnd w:id="3"/>
+            <w:bookmarkStart w:id="2" w:name="Author"/>
+            <w:bookmarkEnd w:id="2"/>
             <w:r>
               <w:rPr>
                 <w:rFonts w:cs="Arial"/>
@@ -393,8 +391,8 @@
                 <w:rFonts w:cs="Arial"/>
               </w:rPr>
             </w:pPr>
-            <w:bookmarkStart w:id="4" w:name="Classement"/>
-            <w:bookmarkEnd w:id="4"/>
+            <w:bookmarkStart w:id="3" w:name="Classement"/>
+            <w:bookmarkEnd w:id="3"/>
             <w:r>
               <w:rPr>
                 <w:rFonts w:cs="Arial"/>
@@ -1666,35 +1664,54 @@
         </w:numPr>
         <w:rPr>
           <w:rFonts w:cs="Arial"/>
+          <w:highlight w:val="yellow"/>
         </w:rPr>
       </w:pPr>
       <w:r>
         <w:rPr>
           <w:rFonts w:cs="Arial"/>
+          <w:highlight w:val="yellow"/>
         </w:rPr>
         <w:t>The Project Manager logs in to the tool and create</w:t>
       </w:r>
       <w:r>
         <w:rPr>
           <w:rFonts w:cs="Arial"/>
+          <w:highlight w:val="yellow"/>
         </w:rPr>
         <w:t>s</w:t>
       </w:r>
       <w:r>
         <w:rPr>
           <w:rFonts w:cs="Arial"/>
+          <w:highlight w:val="yellow"/>
         </w:rPr>
         <w:t xml:space="preserve"> new project</w:t>
       </w:r>
       <w:r>
         <w:rPr>
           <w:rFonts w:cs="Arial"/>
-        </w:rPr>
-        <w:t xml:space="preserve"> by clicking on the link “Project” under New menu</w:t>
+          <w:highlight w:val="yellow"/>
+        </w:rPr>
+        <w:t xml:space="preserve"> by clicking on the link</w:t>
       </w:r>
       <w:r>
         <w:rPr>
           <w:rFonts w:cs="Arial"/>
+        </w:rPr>
+        <w:t xml:space="preserve"> </w:t>
+      </w:r>
+      <w:r>
+        <w:rPr>
+          <w:rFonts w:cs="Arial"/>
+          <w:highlight w:val="yellow"/>
+        </w:rPr>
+        <w:t>“Project” under New menu</w:t>
+      </w:r>
+      <w:r>
+        <w:rPr>
+          <w:rFonts w:cs="Arial"/>
+          <w:highlight w:val="yellow"/>
         </w:rPr>
         <w:t>.</w:t>
       </w:r>
@@ -1708,11 +1725,13 @@
         </w:numPr>
         <w:rPr>
           <w:rFonts w:cs="Arial"/>
+          <w:highlight w:val="yellow"/>
         </w:rPr>
       </w:pPr>
       <w:r>
         <w:rPr>
           <w:rFonts w:cs="Arial"/>
+          <w:highlight w:val="yellow"/>
         </w:rPr>
         <w:t>He can also search for a project (refer to US02) and update it.</w:t>
       </w:r>
@@ -1723,6 +1742,7 @@
           <w:noProof/>
           <w:sz w:val="16"/>
           <w:szCs w:val="16"/>
+          <w:lang w:val="vi-VN" w:eastAsia="vi-VN"/>
         </w:rPr>
         <w:drawing>
           <wp:inline distT="0" distB="0" distL="0" distR="0">
@@ -1789,38 +1809,38 @@
       <w:r>
         <w:t xml:space="preserve">Figure </w:t>
       </w:r>
-      <w:fldSimple w:instr=" STYLEREF 1 \s ">
+      <w:r>
+        <w:fldChar w:fldCharType="begin"/>
+      </w:r>
+      <w:r>
+        <w:instrText xml:space="preserve"> STYLEREF 1 \s </w:instrText>
+      </w:r>
+      <w:r>
+        <w:fldChar w:fldCharType="separate"/>
+      </w:r>
+      <w:r>
+        <w:rPr>
+          <w:noProof/>
+        </w:rPr>
+        <w:t>5</w:t>
+      </w:r>
+      <w:r>
+        <w:rPr>
+          <w:noProof/>
+        </w:rPr>
+        <w:fldChar w:fldCharType="end"/>
+      </w:r>
+      <w:r>
+        <w:t>.</w:t>
+      </w:r>
+      <w:fldSimple w:instr=" SEQ Figure \* ARABIC \s 1 ">
         <w:r>
           <w:rPr>
             <w:noProof/>
           </w:rPr>
-          <w:t>5</w:t>
+          <w:t>1</w:t>
         </w:r>
       </w:fldSimple>
-      <w:r>
-        <w:t>.</w:t>
-      </w:r>
-      <w:r>
-        <w:fldChar w:fldCharType="begin"/>
-      </w:r>
-      <w:r>
-        <w:instrText xml:space="preserve"> SEQ Figure \* ARABIC \s 1 </w:instrText>
-      </w:r>
-      <w:r>
-        <w:fldChar w:fldCharType="separate"/>
-      </w:r>
-      <w:r>
-        <w:rPr>
-          <w:noProof/>
-        </w:rPr>
-        <w:t>1</w:t>
-      </w:r>
-      <w:r>
-        <w:rPr>
-          <w:noProof/>
-        </w:rPr>
-        <w:fldChar w:fldCharType="end"/>
-      </w:r>
       <w:r>
         <w:t xml:space="preserve"> New project screen</w:t>
       </w:r>
@@ -1842,13 +1862,28 @@
         <w:spacing w:after="120"/>
         <w:rPr>
           <w:rFonts w:cs="Arial"/>
+          <w:highlight w:val="yellow"/>
         </w:rPr>
       </w:pPr>
       <w:r>
         <w:rPr>
           <w:rFonts w:cs="Arial"/>
-        </w:rPr>
-        <w:t>Title “New Project” is changed to “Edit Project information” when user edits an existing project.</w:t>
+          <w:highlight w:val="yellow"/>
+        </w:rPr>
+        <w:t>Title “New Project” is changed to “Edit Project information” when user edits an existing</w:t>
+      </w:r>
+      <w:r>
+        <w:rPr>
+          <w:rFonts w:cs="Arial"/>
+        </w:rPr>
+        <w:t xml:space="preserve"> </w:t>
+      </w:r>
+      <w:r>
+        <w:rPr>
+          <w:rFonts w:cs="Arial"/>
+          <w:highlight w:val="yellow"/>
+        </w:rPr>
+        <w:t>project.</w:t>
       </w:r>
     </w:p>
     <w:p>
@@ -1861,41 +1896,48 @@
         <w:spacing w:after="120"/>
         <w:rPr>
           <w:rFonts w:cs="Arial"/>
+          <w:highlight w:val="yellow"/>
         </w:rPr>
       </w:pPr>
       <w:r>
         <w:rPr>
           <w:rFonts w:cs="Arial"/>
+          <w:highlight w:val="yellow"/>
         </w:rPr>
         <w:t>A project has following information</w:t>
       </w:r>
       <w:r>
         <w:rPr>
           <w:rFonts w:cs="Arial"/>
+          <w:highlight w:val="yellow"/>
         </w:rPr>
         <w:t xml:space="preserve">: Number, Name, Customer, </w:t>
       </w:r>
       <w:r>
         <w:rPr>
           <w:rFonts w:cs="Arial"/>
+          <w:highlight w:val="yellow"/>
         </w:rPr>
         <w:t xml:space="preserve">Group, </w:t>
       </w:r>
       <w:r>
         <w:rPr>
           <w:rFonts w:cs="Arial"/>
+          <w:highlight w:val="yellow"/>
         </w:rPr>
         <w:t>Members</w:t>
       </w:r>
       <w:r>
         <w:rPr>
           <w:rFonts w:cs="Arial"/>
+          <w:highlight w:val="yellow"/>
         </w:rPr>
         <w:t xml:space="preserve">, </w:t>
       </w:r>
       <w:r>
         <w:rPr>
           <w:rFonts w:cs="Arial"/>
+          <w:highlight w:val="yellow"/>
         </w:rPr>
         <w:t>Status, Start Date, End date. Refer to Database section below for more information.</w:t>
       </w:r>
@@ -1910,29 +1952,34 @@
         <w:spacing w:after="120"/>
         <w:rPr>
           <w:rFonts w:cs="Arial"/>
+          <w:highlight w:val="yellow"/>
         </w:rPr>
       </w:pPr>
       <w:r>
         <w:rPr>
           <w:rFonts w:cs="Arial"/>
+          <w:highlight w:val="yellow"/>
         </w:rPr>
         <w:t xml:space="preserve">In Edit mode, </w:t>
       </w:r>
       <w:r>
         <w:rPr>
           <w:rFonts w:cs="Arial"/>
+          <w:highlight w:val="yellow"/>
         </w:rPr>
         <w:t xml:space="preserve">Project </w:t>
       </w:r>
       <w:r>
         <w:rPr>
           <w:rFonts w:cs="Arial"/>
+          <w:highlight w:val="yellow"/>
         </w:rPr>
         <w:t xml:space="preserve">Number </w:t>
       </w:r>
       <w:r>
         <w:rPr>
           <w:rFonts w:cs="Arial"/>
+          <w:highlight w:val="yellow"/>
         </w:rPr>
         <w:t>can’t be changed.</w:t>
       </w:r>
@@ -1947,11 +1994,13 @@
         <w:spacing w:after="120"/>
         <w:rPr>
           <w:rFonts w:cs="Arial"/>
+          <w:highlight w:val="yellow"/>
         </w:rPr>
       </w:pPr>
       <w:r>
         <w:rPr>
           <w:rFonts w:cs="Arial"/>
+          <w:highlight w:val="yellow"/>
         </w:rPr>
         <w:t>With new projects, status “New” is selected by default.</w:t>
       </w:r>
@@ -1966,11 +2015,13 @@
         <w:spacing w:after="120"/>
         <w:rPr>
           <w:rFonts w:cs="Arial"/>
+          <w:highlight w:val="yellow"/>
         </w:rPr>
       </w:pPr>
       <w:r>
         <w:rPr>
           <w:rFonts w:cs="Arial"/>
+          <w:highlight w:val="yellow"/>
         </w:rPr>
         <w:lastRenderedPageBreak/>
         <w:t>“Members” field can contain single or multiple visas, separated by comma (,).</w:t>
@@ -1978,8 +2029,22 @@
       <w:r>
         <w:rPr>
           <w:rFonts w:cs="Arial"/>
-        </w:rPr>
-        <w:t xml:space="preserve"> E.g: DTH, BHU, JHV.</w:t>
+          <w:highlight w:val="yellow"/>
+        </w:rPr>
+        <w:t xml:space="preserve"> E.g: DTH,</w:t>
+      </w:r>
+      <w:r>
+        <w:rPr>
+          <w:rFonts w:cs="Arial"/>
+        </w:rPr>
+        <w:t xml:space="preserve"> </w:t>
+      </w:r>
+      <w:r>
+        <w:rPr>
+          <w:rFonts w:cs="Arial"/>
+          <w:highlight w:val="yellow"/>
+        </w:rPr>
+        <w:t>BHU, JHV.</w:t>
       </w:r>
     </w:p>
     <w:p>
@@ -1989,17 +2054,32 @@
           <w:ilvl w:val="0"/>
           <w:numId w:val="24"/>
         </w:numPr>
-      </w:pPr>
-      <w:r>
+        <w:rPr>
+          <w:highlight w:val="yellow"/>
+        </w:rPr>
+      </w:pPr>
+      <w:r>
+        <w:rPr>
+          <w:highlight w:val="yellow"/>
+        </w:rPr>
         <w:t>Any fields that have validation errors are h</w:t>
       </w:r>
       <w:r>
+        <w:rPr>
+          <w:highlight w:val="yellow"/>
+        </w:rPr>
         <w:t>ighlight</w:t>
       </w:r>
       <w:r>
+        <w:rPr>
+          <w:highlight w:val="yellow"/>
+        </w:rPr>
         <w:t>ed</w:t>
       </w:r>
       <w:r>
+        <w:rPr>
+          <w:highlight w:val="yellow"/>
+        </w:rPr>
         <w:t>.</w:t>
       </w:r>
     </w:p>
@@ -2011,6 +2091,7 @@
       <w:r>
         <w:rPr>
           <w:noProof/>
+          <w:lang w:val="vi-VN" w:eastAsia="vi-VN"/>
         </w:rPr>
         <w:drawing>
           <wp:inline distT="0" distB="0" distL="0" distR="0" wp14:anchorId="3DDAE932" wp14:editId="09FA2531">
@@ -2056,15 +2137,15 @@
           <w:ilvl w:val="0"/>
           <w:numId w:val="24"/>
         </w:numPr>
-      </w:pPr>
-      <w:r>
-        <w:t>If some mandatory data is missing then display the following error message:</w:t>
-      </w:r>
-      <w:r>
-        <w:t xml:space="preserve"> </w:t>
-      </w:r>
-      <w:r>
-        <w:t>“Please enter all the mandatory fields (*).”</w:t>
+        <w:rPr>
+          <w:highlight w:val="yellow"/>
+        </w:rPr>
+      </w:pPr>
+      <w:r>
+        <w:rPr>
+          <w:highlight w:val="yellow"/>
+        </w:rPr>
+        <w:t>If some mandatory data is missing then display the following error message: “Please enter all the mandatory fields (*).”</w:t>
       </w:r>
     </w:p>
     <w:p>
@@ -2074,14 +2155,26 @@
           <w:ilvl w:val="0"/>
           <w:numId w:val="24"/>
         </w:numPr>
-      </w:pPr>
-      <w:r>
+        <w:rPr>
+          <w:highlight w:val="yellow"/>
+        </w:rPr>
+      </w:pPr>
+      <w:r>
+        <w:rPr>
+          <w:highlight w:val="yellow"/>
+        </w:rPr>
         <w:t>If the user create</w:t>
       </w:r>
       <w:r>
+        <w:rPr>
+          <w:highlight w:val="yellow"/>
+        </w:rPr>
         <w:t>s</w:t>
       </w:r>
       <w:r>
+        <w:rPr>
+          <w:highlight w:val="yellow"/>
+        </w:rPr>
         <w:t xml:space="preserve"> a new project having number already existed, display the following error message: “The project number already existed. Please select a different project number”.</w:t>
       </w:r>
     </w:p>
@@ -2144,6 +2237,7 @@
       <w:r>
         <w:rPr>
           <w:noProof/>
+          <w:lang w:val="vi-VN" w:eastAsia="vi-VN"/>
         </w:rPr>
         <w:drawing>
           <wp:inline distT="0" distB="0" distL="0" distR="0">
@@ -2202,14 +2296,26 @@
           <w:ilvl w:val="0"/>
           <w:numId w:val="24"/>
         </w:numPr>
-      </w:pPr>
-      <w:r>
+        <w:rPr>
+          <w:highlight w:val="yellow"/>
+        </w:rPr>
+      </w:pPr>
+      <w:r>
+        <w:rPr>
+          <w:highlight w:val="yellow"/>
+        </w:rPr>
         <w:t xml:space="preserve">If there is no error during saving the project, the users are navigated back to </w:t>
       </w:r>
       <w:r>
+        <w:rPr>
+          <w:highlight w:val="yellow"/>
+        </w:rPr>
         <w:t>Projects list</w:t>
       </w:r>
       <w:r>
+        <w:rPr>
+          <w:highlight w:val="yellow"/>
+        </w:rPr>
         <w:t xml:space="preserve"> page.</w:t>
       </w:r>
     </w:p>
@@ -2424,6 +2530,7 @@
               <w:rPr>
                 <w:rFonts w:cs="Arial"/>
               </w:rPr>
+              <w:lastRenderedPageBreak/>
               <w:t>Then I can save the project successfully.</w:t>
             </w:r>
             <w:r>
@@ -2573,11 +2680,13 @@
         </w:numPr>
         <w:rPr>
           <w:rFonts w:cs="Arial"/>
+          <w:highlight w:val="yellow"/>
         </w:rPr>
       </w:pPr>
       <w:r>
         <w:rPr>
           <w:rFonts w:cs="Arial"/>
+          <w:highlight w:val="yellow"/>
         </w:rPr>
         <w:t>When focusing on the field, list of visas and corresponding names are listed.</w:t>
       </w:r>
@@ -2591,11 +2700,13 @@
         </w:numPr>
         <w:rPr>
           <w:rFonts w:cs="Arial"/>
+          <w:highlight w:val="yellow"/>
         </w:rPr>
       </w:pPr>
       <w:r>
         <w:rPr>
           <w:rFonts w:cs="Arial"/>
+          <w:highlight w:val="yellow"/>
         </w:rPr>
         <w:t>User selects a visa, the visa is added to the text box, as below.</w:t>
       </w:r>
@@ -2609,11 +2720,13 @@
         </w:numPr>
         <w:rPr>
           <w:rFonts w:cs="Arial"/>
+          <w:highlight w:val="yellow"/>
         </w:rPr>
       </w:pPr>
       <w:r>
         <w:rPr>
           <w:rFonts w:cs="Arial"/>
+          <w:highlight w:val="yellow"/>
         </w:rPr>
         <w:t>User can select multiple visas with this way.</w:t>
       </w:r>
@@ -2630,6 +2743,7 @@
         <w:rPr>
           <w:rFonts w:cs="Arial"/>
           <w:noProof/>
+          <w:lang w:val="vi-VN" w:eastAsia="vi-VN"/>
         </w:rPr>
         <w:drawing>
           <wp:inline distT="0" distB="0" distL="0" distR="0">
@@ -2713,6 +2827,7 @@
         <w:pStyle w:val="Heading1"/>
       </w:pPr>
       <w:r>
+        <w:lastRenderedPageBreak/>
         <w:t>User Story 02</w:t>
       </w:r>
       <w:r>
@@ -3498,11 +3613,13 @@
         </w:numPr>
         <w:rPr>
           <w:rFonts w:cs="Arial"/>
+          <w:highlight w:val="yellow"/>
         </w:rPr>
       </w:pPr>
       <w:r>
         <w:rPr>
           <w:rFonts w:cs="Arial"/>
+          <w:highlight w:val="yellow"/>
         </w:rPr>
         <w:t>When the user opens the application, Projects list is displayed.</w:t>
       </w:r>
@@ -3516,39 +3633,51 @@
         </w:numPr>
         <w:rPr>
           <w:rFonts w:cs="Arial"/>
+          <w:highlight w:val="yellow"/>
         </w:rPr>
       </w:pPr>
       <w:r>
         <w:rPr>
           <w:rFonts w:cs="Arial"/>
+          <w:highlight w:val="yellow"/>
         </w:rPr>
         <w:t>User can filter the project with s</w:t>
       </w:r>
       <w:r>
         <w:rPr>
           <w:rFonts w:cs="Arial"/>
-        </w:rPr>
-        <w:t>earch</w:t>
-      </w:r>
-      <w:r>
-        <w:rPr>
-          <w:rFonts w:cs="Arial"/>
-        </w:rPr>
-        <w:t xml:space="preserve"> criteria: </w:t>
-      </w:r>
-      <w:r>
+          <w:highlight w:val="yellow"/>
+        </w:rPr>
+        <w:t xml:space="preserve">earch criteria: </w:t>
+      </w:r>
+      <w:r>
+        <w:rPr>
+          <w:highlight w:val="yellow"/>
+        </w:rPr>
         <w:t xml:space="preserve">Name, </w:t>
       </w:r>
       <w:r>
+        <w:rPr>
+          <w:highlight w:val="yellow"/>
+        </w:rPr>
         <w:t>Number</w:t>
       </w:r>
       <w:r>
+        <w:rPr>
+          <w:highlight w:val="yellow"/>
+        </w:rPr>
         <w:t xml:space="preserve">, Customer, and </w:t>
       </w:r>
       <w:r>
+        <w:rPr>
+          <w:highlight w:val="yellow"/>
+        </w:rPr>
         <w:t>Status</w:t>
       </w:r>
       <w:r>
+        <w:rPr>
+          <w:highlight w:val="yellow"/>
+        </w:rPr>
         <w:t>.</w:t>
       </w:r>
     </w:p>
@@ -3568,6 +3697,7 @@
       <w:r>
         <w:rPr>
           <w:noProof/>
+          <w:lang w:val="vi-VN" w:eastAsia="vi-VN"/>
         </w:rPr>
         <w:drawing>
           <wp:inline distT="0" distB="0" distL="0" distR="0">
@@ -3624,43 +3754,43 @@
         <w:pStyle w:val="Caption"/>
         <w:jc w:val="center"/>
       </w:pPr>
-      <w:bookmarkStart w:id="5" w:name="_Ref431545567"/>
+      <w:bookmarkStart w:id="4" w:name="_Ref431545567"/>
       <w:r>
         <w:t xml:space="preserve">Figure </w:t>
       </w:r>
-      <w:fldSimple w:instr=" STYLEREF 1 \s ">
+      <w:r>
+        <w:fldChar w:fldCharType="begin"/>
+      </w:r>
+      <w:r>
+        <w:instrText xml:space="preserve"> STYLEREF 1 \s </w:instrText>
+      </w:r>
+      <w:r>
+        <w:fldChar w:fldCharType="separate"/>
+      </w:r>
+      <w:r>
+        <w:rPr>
+          <w:noProof/>
+        </w:rPr>
+        <w:t>6</w:t>
+      </w:r>
+      <w:r>
+        <w:rPr>
+          <w:noProof/>
+        </w:rPr>
+        <w:fldChar w:fldCharType="end"/>
+      </w:r>
+      <w:r>
+        <w:t>.</w:t>
+      </w:r>
+      <w:fldSimple w:instr=" SEQ Figure \* ARABIC \s 1 ">
         <w:r>
           <w:rPr>
             <w:noProof/>
           </w:rPr>
-          <w:t>6</w:t>
+          <w:t>1</w:t>
         </w:r>
       </w:fldSimple>
-      <w:r>
-        <w:t>.</w:t>
-      </w:r>
-      <w:r>
-        <w:fldChar w:fldCharType="begin"/>
-      </w:r>
-      <w:r>
-        <w:instrText xml:space="preserve"> SEQ Figure \* ARABIC \s 1 </w:instrText>
-      </w:r>
-      <w:r>
-        <w:fldChar w:fldCharType="separate"/>
-      </w:r>
-      <w:r>
-        <w:rPr>
-          <w:noProof/>
-        </w:rPr>
-        <w:t>1</w:t>
-      </w:r>
-      <w:r>
-        <w:rPr>
-          <w:noProof/>
-        </w:rPr>
-        <w:fldChar w:fldCharType="end"/>
-      </w:r>
-      <w:bookmarkEnd w:id="5"/>
+      <w:bookmarkEnd w:id="4"/>
       <w:r>
         <w:t xml:space="preserve"> Projects </w:t>
       </w:r>
@@ -3704,41 +3834,81 @@
           <w:ilvl w:val="0"/>
           <w:numId w:val="34"/>
         </w:numPr>
-      </w:pPr>
-      <w:r>
+        <w:rPr>
+          <w:highlight w:val="yellow"/>
+        </w:rPr>
+      </w:pPr>
+      <w:r>
+        <w:rPr>
+          <w:highlight w:val="yellow"/>
+        </w:rPr>
         <w:t xml:space="preserve">When clicking on the Search button, the matching projects are displayed in a grid view as </w:t>
       </w:r>
       <w:r>
+        <w:rPr>
+          <w:highlight w:val="yellow"/>
+        </w:rPr>
         <w:fldChar w:fldCharType="begin"/>
       </w:r>
       <w:r>
+        <w:rPr>
+          <w:highlight w:val="yellow"/>
+        </w:rPr>
         <w:instrText xml:space="preserve"> REF _Ref431545567 \h </w:instrText>
       </w:r>
       <w:r>
+        <w:rPr>
+          <w:highlight w:val="yellow"/>
+        </w:rPr>
+      </w:r>
+      <w:r>
+        <w:rPr>
+          <w:highlight w:val="yellow"/>
+        </w:rPr>
+        <w:instrText xml:space="preserve"> \* MERGEFORMAT </w:instrText>
+      </w:r>
+      <w:r>
+        <w:rPr>
+          <w:highlight w:val="yellow"/>
+        </w:rPr>
         <w:fldChar w:fldCharType="separate"/>
       </w:r>
       <w:r>
+        <w:rPr>
+          <w:highlight w:val="yellow"/>
+        </w:rPr>
         <w:t xml:space="preserve">Figure </w:t>
       </w:r>
       <w:r>
         <w:rPr>
           <w:noProof/>
+          <w:highlight w:val="yellow"/>
         </w:rPr>
         <w:t>6</w:t>
       </w:r>
       <w:r>
+        <w:rPr>
+          <w:highlight w:val="yellow"/>
+        </w:rPr>
         <w:t>.</w:t>
       </w:r>
       <w:r>
         <w:rPr>
           <w:noProof/>
+          <w:highlight w:val="yellow"/>
         </w:rPr>
         <w:t>1</w:t>
       </w:r>
       <w:r>
+        <w:rPr>
+          <w:highlight w:val="yellow"/>
+        </w:rPr>
         <w:fldChar w:fldCharType="end"/>
       </w:r>
       <w:r>
+        <w:rPr>
+          <w:highlight w:val="yellow"/>
+        </w:rPr>
         <w:t xml:space="preserve">. The search result is sorted by project number ascending. </w:t>
       </w:r>
     </w:p>
@@ -3749,17 +3919,32 @@
           <w:ilvl w:val="0"/>
           <w:numId w:val="34"/>
         </w:numPr>
-      </w:pPr>
-      <w:r>
+        <w:rPr>
+          <w:highlight w:val="yellow"/>
+        </w:rPr>
+      </w:pPr>
+      <w:r>
+        <w:rPr>
+          <w:highlight w:val="yellow"/>
+        </w:rPr>
         <w:t xml:space="preserve">If no </w:t>
       </w:r>
       <w:r>
+        <w:rPr>
+          <w:highlight w:val="yellow"/>
+        </w:rPr>
         <w:t>criteria are</w:t>
       </w:r>
       <w:r>
+        <w:rPr>
+          <w:highlight w:val="yellow"/>
+        </w:rPr>
         <w:t xml:space="preserve"> entered, </w:t>
       </w:r>
       <w:r>
+        <w:rPr>
+          <w:highlight w:val="yellow"/>
+        </w:rPr>
         <w:t>all projects are listed.</w:t>
       </w:r>
     </w:p>
@@ -3770,26 +3955,50 @@
           <w:ilvl w:val="0"/>
           <w:numId w:val="34"/>
         </w:numPr>
-      </w:pPr>
-      <w:r>
+        <w:rPr>
+          <w:highlight w:val="yellow"/>
+        </w:rPr>
+      </w:pPr>
+      <w:r>
+        <w:rPr>
+          <w:highlight w:val="yellow"/>
+        </w:rPr>
         <w:t>“</w:t>
       </w:r>
       <w:r>
+        <w:rPr>
+          <w:highlight w:val="yellow"/>
+        </w:rPr>
         <w:t xml:space="preserve">Reset </w:t>
       </w:r>
       <w:r>
+        <w:rPr>
+          <w:highlight w:val="yellow"/>
+        </w:rPr>
         <w:t>Search</w:t>
       </w:r>
       <w:r>
+        <w:rPr>
+          <w:highlight w:val="yellow"/>
+        </w:rPr>
         <w:t xml:space="preserve">” </w:t>
       </w:r>
       <w:r>
+        <w:rPr>
+          <w:highlight w:val="yellow"/>
+        </w:rPr>
         <w:t xml:space="preserve">button is used to clear the search criteria and </w:t>
       </w:r>
       <w:r>
+        <w:rPr>
+          <w:highlight w:val="yellow"/>
+        </w:rPr>
         <w:t>return all projects</w:t>
       </w:r>
       <w:r>
+        <w:rPr>
+          <w:highlight w:val="yellow"/>
+        </w:rPr>
         <w:t xml:space="preserve">. </w:t>
       </w:r>
     </w:p>
@@ -3802,12 +4011,19 @@
         </w:numPr>
         <w:rPr>
           <w:rFonts w:cs="Arial"/>
-        </w:rPr>
-      </w:pPr>
-      <w:r>
+          <w:highlight w:val="yellow"/>
+        </w:rPr>
+      </w:pPr>
+      <w:r>
+        <w:rPr>
+          <w:highlight w:val="yellow"/>
+        </w:rPr>
         <w:t>In the search result grid, the project number is displayed as a hyperlink. This link is used to navigate to Edit Project page</w:t>
       </w:r>
       <w:r>
+        <w:rPr>
+          <w:highlight w:val="yellow"/>
+        </w:rPr>
         <w:t xml:space="preserve"> (refer to US01) for updating the selected project information.</w:t>
       </w:r>
     </w:p>
@@ -3818,27 +4034,39 @@
           <w:ilvl w:val="0"/>
           <w:numId w:val="34"/>
         </w:numPr>
-      </w:pPr>
-      <w:r>
+        <w:rPr>
+          <w:highlight w:val="yellow"/>
+        </w:rPr>
+      </w:pPr>
+      <w:r>
+        <w:rPr>
+          <w:highlight w:val="yellow"/>
+        </w:rPr>
         <w:t xml:space="preserve">User can perform </w:t>
       </w:r>
       <w:r>
+        <w:rPr>
+          <w:highlight w:val="yellow"/>
+        </w:rPr>
         <w:t xml:space="preserve">single deletion by delete icon or </w:t>
       </w:r>
       <w:r>
-        <w:t xml:space="preserve">multiple projects deletion by selecting multiple projects and click on </w:t>
-      </w:r>
-      <w:r>
-        <w:t>“Delete</w:t>
-      </w:r>
-      <w:r>
+        <w:rPr>
+          <w:highlight w:val="yellow"/>
+        </w:rPr>
+        <w:t>multiple projects deletion by selecting multiple projects and click on “Delete</w:t>
+      </w:r>
+      <w:r>
+        <w:rPr>
+          <w:highlight w:val="yellow"/>
+        </w:rPr>
         <w:t xml:space="preserve"> selected item</w:t>
       </w:r>
       <w:r>
-        <w:t>”.</w:t>
-      </w:r>
-      <w:r>
-        <w:t xml:space="preserve"> </w:t>
+        <w:rPr>
+          <w:highlight w:val="yellow"/>
+        </w:rPr>
+        <w:t xml:space="preserve">”. </w:t>
       </w:r>
     </w:p>
     <w:p>
@@ -3848,11 +4076,21 @@
           <w:ilvl w:val="1"/>
           <w:numId w:val="34"/>
         </w:numPr>
-      </w:pPr>
-      <w:r>
+        <w:rPr>
+          <w:highlight w:val="yellow"/>
+        </w:rPr>
+      </w:pPr>
+      <w:r>
+        <w:rPr>
+          <w:highlight w:val="yellow"/>
+        </w:rPr>
+        <w:lastRenderedPageBreak/>
         <w:t>A project can be deleted only its status is “New”</w:t>
       </w:r>
       <w:r>
+        <w:rPr>
+          <w:highlight w:val="yellow"/>
+        </w:rPr>
         <w:t>.</w:t>
       </w:r>
     </w:p>
@@ -3864,6 +4102,7 @@
       <w:r>
         <w:rPr>
           <w:noProof/>
+          <w:lang w:val="vi-VN" w:eastAsia="vi-VN"/>
         </w:rPr>
         <w:drawing>
           <wp:inline distT="0" distB="0" distL="0" distR="0" wp14:anchorId="4589C136" wp14:editId="7A769C02">
@@ -3910,6 +4149,7 @@
           <w:numId w:val="34"/>
         </w:numPr>
       </w:pPr>
+      <w:bookmarkStart w:id="5" w:name="_GoBack"/>
       <w:r>
         <w:t>When</w:t>
       </w:r>
@@ -3920,6 +4160,7 @@
         <w:t>.</w:t>
       </w:r>
     </w:p>
+    <w:bookmarkEnd w:id="5"/>
     <w:p>
       <w:pPr>
         <w:pStyle w:val="texte"/>
@@ -4453,6 +4694,7 @@
         <w:pStyle w:val="Heading1"/>
       </w:pPr>
       <w:r>
+        <w:lastRenderedPageBreak/>
         <w:t>Database</w:t>
       </w:r>
     </w:p>
@@ -4463,6 +4705,7 @@
       <w:r>
         <w:rPr>
           <w:noProof/>
+          <w:lang w:val="vi-VN" w:eastAsia="vi-VN"/>
         </w:rPr>
         <w:drawing>
           <wp:inline distT="0" distB="0" distL="0" distR="0" wp14:anchorId="3A17D814" wp14:editId="2AE8828C">
@@ -4519,9 +4762,9 @@
       </w:tblPr>
       <w:tblGrid>
         <w:gridCol w:w="2322"/>
-        <w:gridCol w:w="2322"/>
+        <w:gridCol w:w="2265"/>
         <w:gridCol w:w="1329"/>
-        <w:gridCol w:w="3315"/>
+        <w:gridCol w:w="3146"/>
       </w:tblGrid>
       <w:tr>
         <w:tc>
@@ -5196,10 +5439,10 @@
         <w:tblLook w:val="04A0" w:firstRow="1" w:lastRow="0" w:firstColumn="1" w:lastColumn="0" w:noHBand="0" w:noVBand="1"/>
       </w:tblPr>
       <w:tblGrid>
-        <w:gridCol w:w="2322"/>
-        <w:gridCol w:w="2322"/>
+        <w:gridCol w:w="2280"/>
+        <w:gridCol w:w="2279"/>
         <w:gridCol w:w="1329"/>
-        <w:gridCol w:w="3315"/>
+        <w:gridCol w:w="3174"/>
       </w:tblGrid>
       <w:tr>
         <w:tc>
@@ -5365,6 +5608,7 @@
               <w:ind w:left="0"/>
             </w:pPr>
             <w:r>
+              <w:lastRenderedPageBreak/>
               <w:t>EMPLOYEE_ID</w:t>
             </w:r>
           </w:p>
@@ -5436,10 +5680,10 @@
         <w:tblLook w:val="04A0" w:firstRow="1" w:lastRow="0" w:firstColumn="1" w:lastColumn="0" w:noHBand="0" w:noVBand="1"/>
       </w:tblPr>
       <w:tblGrid>
-        <w:gridCol w:w="2322"/>
-        <w:gridCol w:w="2322"/>
+        <w:gridCol w:w="2271"/>
+        <w:gridCol w:w="2281"/>
         <w:gridCol w:w="1329"/>
-        <w:gridCol w:w="3315"/>
+        <w:gridCol w:w="3181"/>
       </w:tblGrid>
       <w:tr>
         <w:tc>
@@ -5928,10 +6172,10 @@
         <w:tblLook w:val="04A0" w:firstRow="1" w:lastRow="0" w:firstColumn="1" w:lastColumn="0" w:noHBand="0" w:noVBand="1"/>
       </w:tblPr>
       <w:tblGrid>
-        <w:gridCol w:w="2429"/>
-        <w:gridCol w:w="2281"/>
+        <w:gridCol w:w="2423"/>
+        <w:gridCol w:w="2231"/>
         <w:gridCol w:w="1329"/>
-        <w:gridCol w:w="3249"/>
+        <w:gridCol w:w="3079"/>
       </w:tblGrid>
       <w:tr>
         <w:tc>
@@ -6391,6 +6635,7 @@
         </w:numPr>
       </w:pPr>
       <w:r>
+        <w:lastRenderedPageBreak/>
         <w:t>The database transaction is handled at business layer.</w:t>
       </w:r>
     </w:p>
@@ -6431,7 +6676,7 @@
 </file>
 
 <file path=word/endnotes.xml><?xml version="1.0" encoding="utf-8"?>
-<w:endnotes xmlns:wpc="http://schemas.microsoft.com/office/word/2010/wordprocessingCanvas" xmlns:cx="http://schemas.microsoft.com/office/drawing/2014/chartex" xmlns:cx1="http://schemas.microsoft.com/office/drawing/2015/9/8/chartex" xmlns:mc="http://schemas.openxmlformats.org/markup-compatibility/2006" xmlns:o="urn:schemas-microsoft-com:office:office" xmlns:r="http://schemas.openxmlformats.org/officeDocument/2006/relationships" xmlns:m="http://schemas.openxmlformats.org/officeDocument/2006/math" xmlns:v="urn:schemas-microsoft-com:vml" xmlns:wp14="http://schemas.microsoft.com/office/word/2010/wordprocessingDrawing" xmlns:wp="http://schemas.openxmlformats.org/drawingml/2006/wordprocessingDrawing" xmlns:w10="urn:schemas-microsoft-com:office:word" xmlns:w="http://schemas.openxmlformats.org/wordprocessingml/2006/main" xmlns:w14="http://schemas.microsoft.com/office/word/2010/wordml" xmlns:w15="http://schemas.microsoft.com/office/word/2012/wordml" xmlns:w16se="http://schemas.microsoft.com/office/word/2015/wordml/symex" xmlns:wpg="http://schemas.microsoft.com/office/word/2010/wordprocessingGroup" xmlns:wpi="http://schemas.microsoft.com/office/word/2010/wordprocessingInk" xmlns:wne="http://schemas.microsoft.com/office/word/2006/wordml" xmlns:wps="http://schemas.microsoft.com/office/word/2010/wordprocessingShape" mc:Ignorable="w14 w15 w16se wp14">
+<w:endnotes xmlns:wpc="http://schemas.microsoft.com/office/word/2010/wordprocessingCanvas" xmlns:cx="http://schemas.microsoft.com/office/drawing/2014/chartex" xmlns:mc="http://schemas.openxmlformats.org/markup-compatibility/2006" xmlns:o="urn:schemas-microsoft-com:office:office" xmlns:r="http://schemas.openxmlformats.org/officeDocument/2006/relationships" xmlns:m="http://schemas.openxmlformats.org/officeDocument/2006/math" xmlns:v="urn:schemas-microsoft-com:vml" xmlns:wp14="http://schemas.microsoft.com/office/word/2010/wordprocessingDrawing" xmlns:wp="http://schemas.openxmlformats.org/drawingml/2006/wordprocessingDrawing" xmlns:w10="urn:schemas-microsoft-com:office:word" xmlns:w="http://schemas.openxmlformats.org/wordprocessingml/2006/main" xmlns:w14="http://schemas.microsoft.com/office/word/2010/wordml" xmlns:w15="http://schemas.microsoft.com/office/word/2012/wordml" xmlns:w16se="http://schemas.microsoft.com/office/word/2015/wordml/symex" xmlns:wpg="http://schemas.microsoft.com/office/word/2010/wordprocessingGroup" xmlns:wpi="http://schemas.microsoft.com/office/word/2010/wordprocessingInk" xmlns:wne="http://schemas.microsoft.com/office/word/2006/wordml" xmlns:wps="http://schemas.microsoft.com/office/word/2010/wordprocessingShape" mc:Ignorable="w14 w15 w16se wp14">
   <w:endnote w:type="separator" w:id="-1">
     <w:p>
       <w:r>
@@ -6450,7 +6695,7 @@
 </file>
 
 <file path=word/footer1.xml><?xml version="1.0" encoding="utf-8"?>
-<w:ftr xmlns:wpc="http://schemas.microsoft.com/office/word/2010/wordprocessingCanvas" xmlns:cx="http://schemas.microsoft.com/office/drawing/2014/chartex" xmlns:cx1="http://schemas.microsoft.com/office/drawing/2015/9/8/chartex" xmlns:mc="http://schemas.openxmlformats.org/markup-compatibility/2006" xmlns:o="urn:schemas-microsoft-com:office:office" xmlns:r="http://schemas.openxmlformats.org/officeDocument/2006/relationships" xmlns:m="http://schemas.openxmlformats.org/officeDocument/2006/math" xmlns:v="urn:schemas-microsoft-com:vml" xmlns:wp14="http://schemas.microsoft.com/office/word/2010/wordprocessingDrawing" xmlns:wp="http://schemas.openxmlformats.org/drawingml/2006/wordprocessingDrawing" xmlns:w10="urn:schemas-microsoft-com:office:word" xmlns:w="http://schemas.openxmlformats.org/wordprocessingml/2006/main" xmlns:w14="http://schemas.microsoft.com/office/word/2010/wordml" xmlns:w15="http://schemas.microsoft.com/office/word/2012/wordml" xmlns:w16se="http://schemas.microsoft.com/office/word/2015/wordml/symex" xmlns:wpg="http://schemas.microsoft.com/office/word/2010/wordprocessingGroup" xmlns:wpi="http://schemas.microsoft.com/office/word/2010/wordprocessingInk" xmlns:wne="http://schemas.microsoft.com/office/word/2006/wordml" xmlns:wps="http://schemas.microsoft.com/office/word/2010/wordprocessingShape" mc:Ignorable="w14 w15 w16se wp14">
+<w:ftr xmlns:wpc="http://schemas.microsoft.com/office/word/2010/wordprocessingCanvas" xmlns:cx="http://schemas.microsoft.com/office/drawing/2014/chartex" xmlns:mc="http://schemas.openxmlformats.org/markup-compatibility/2006" xmlns:o="urn:schemas-microsoft-com:office:office" xmlns:r="http://schemas.openxmlformats.org/officeDocument/2006/relationships" xmlns:m="http://schemas.openxmlformats.org/officeDocument/2006/math" xmlns:v="urn:schemas-microsoft-com:vml" xmlns:wp14="http://schemas.microsoft.com/office/word/2010/wordprocessingDrawing" xmlns:wp="http://schemas.openxmlformats.org/drawingml/2006/wordprocessingDrawing" xmlns:w10="urn:schemas-microsoft-com:office:word" xmlns:w="http://schemas.openxmlformats.org/wordprocessingml/2006/main" xmlns:w14="http://schemas.microsoft.com/office/word/2010/wordml" xmlns:w15="http://schemas.microsoft.com/office/word/2012/wordml" xmlns:w16se="http://schemas.microsoft.com/office/word/2015/wordml/symex" xmlns:wpg="http://schemas.microsoft.com/office/word/2010/wordprocessingGroup" xmlns:wpi="http://schemas.microsoft.com/office/word/2010/wordprocessingInk" xmlns:wne="http://schemas.microsoft.com/office/word/2006/wordml" xmlns:wps="http://schemas.microsoft.com/office/word/2010/wordprocessingShape" mc:Ignorable="w14 w15 w16se wp14">
   <w:p>
     <w:pPr>
       <w:pStyle w:val="Footer"/>
@@ -6517,7 +6762,7 @@
         <w:rFonts w:cs="Arial"/>
         <w:noProof/>
       </w:rPr>
-      <w:t>2</w:t>
+      <w:t>10</w:t>
     </w:r>
     <w:r>
       <w:rPr>
@@ -6554,7 +6799,7 @@
         <w:rFonts w:cs="Arial"/>
         <w:noProof/>
       </w:rPr>
-      <w:t>4</w:t>
+      <w:t>10</w:t>
     </w:r>
     <w:r>
       <w:rPr>
@@ -6573,7 +6818,7 @@
 </file>
 
 <file path=word/footer2.xml><?xml version="1.0" encoding="utf-8"?>
-<w:ftr xmlns:wpc="http://schemas.microsoft.com/office/word/2010/wordprocessingCanvas" xmlns:cx="http://schemas.microsoft.com/office/drawing/2014/chartex" xmlns:cx1="http://schemas.microsoft.com/office/drawing/2015/9/8/chartex" xmlns:mc="http://schemas.openxmlformats.org/markup-compatibility/2006" xmlns:o="urn:schemas-microsoft-com:office:office" xmlns:r="http://schemas.openxmlformats.org/officeDocument/2006/relationships" xmlns:m="http://schemas.openxmlformats.org/officeDocument/2006/math" xmlns:v="urn:schemas-microsoft-com:vml" xmlns:wp14="http://schemas.microsoft.com/office/word/2010/wordprocessingDrawing" xmlns:wp="http://schemas.openxmlformats.org/drawingml/2006/wordprocessingDrawing" xmlns:w10="urn:schemas-microsoft-com:office:word" xmlns:w="http://schemas.openxmlformats.org/wordprocessingml/2006/main" xmlns:w14="http://schemas.microsoft.com/office/word/2010/wordml" xmlns:w15="http://schemas.microsoft.com/office/word/2012/wordml" xmlns:w16se="http://schemas.microsoft.com/office/word/2015/wordml/symex" xmlns:wpg="http://schemas.microsoft.com/office/word/2010/wordprocessingGroup" xmlns:wpi="http://schemas.microsoft.com/office/word/2010/wordprocessingInk" xmlns:wne="http://schemas.microsoft.com/office/word/2006/wordml" xmlns:wps="http://schemas.microsoft.com/office/word/2010/wordprocessingShape" mc:Ignorable="w14 w15 w16se wp14">
+<w:ftr xmlns:wpc="http://schemas.microsoft.com/office/word/2010/wordprocessingCanvas" xmlns:cx="http://schemas.microsoft.com/office/drawing/2014/chartex" xmlns:mc="http://schemas.openxmlformats.org/markup-compatibility/2006" xmlns:o="urn:schemas-microsoft-com:office:office" xmlns:r="http://schemas.openxmlformats.org/officeDocument/2006/relationships" xmlns:m="http://schemas.openxmlformats.org/officeDocument/2006/math" xmlns:v="urn:schemas-microsoft-com:vml" xmlns:wp14="http://schemas.microsoft.com/office/word/2010/wordprocessingDrawing" xmlns:wp="http://schemas.openxmlformats.org/drawingml/2006/wordprocessingDrawing" xmlns:w10="urn:schemas-microsoft-com:office:word" xmlns:w="http://schemas.openxmlformats.org/wordprocessingml/2006/main" xmlns:w14="http://schemas.microsoft.com/office/word/2010/wordml" xmlns:w15="http://schemas.microsoft.com/office/word/2012/wordml" xmlns:w16se="http://schemas.microsoft.com/office/word/2015/wordml/symex" xmlns:wpg="http://schemas.microsoft.com/office/word/2010/wordprocessingGroup" xmlns:wpi="http://schemas.microsoft.com/office/word/2010/wordprocessingInk" xmlns:wne="http://schemas.microsoft.com/office/word/2006/wordml" xmlns:wps="http://schemas.microsoft.com/office/word/2010/wordprocessingShape" mc:Ignorable="w14 w15 w16se wp14">
   <w:p>
     <w:pPr>
       <w:pStyle w:val="Footer"/>
@@ -6690,7 +6935,7 @@
         <w:noProof/>
         <w:sz w:val="16"/>
       </w:rPr>
-      <w:t>4</w:t>
+      <w:t>10</w:t>
     </w:r>
     <w:r>
       <w:rPr>
@@ -6767,7 +7012,7 @@
 </file>
 
 <file path=word/footnotes.xml><?xml version="1.0" encoding="utf-8"?>
-<w:footnotes xmlns:wpc="http://schemas.microsoft.com/office/word/2010/wordprocessingCanvas" xmlns:cx="http://schemas.microsoft.com/office/drawing/2014/chartex" xmlns:cx1="http://schemas.microsoft.com/office/drawing/2015/9/8/chartex" xmlns:mc="http://schemas.openxmlformats.org/markup-compatibility/2006" xmlns:o="urn:schemas-microsoft-com:office:office" xmlns:r="http://schemas.openxmlformats.org/officeDocument/2006/relationships" xmlns:m="http://schemas.openxmlformats.org/officeDocument/2006/math" xmlns:v="urn:schemas-microsoft-com:vml" xmlns:wp14="http://schemas.microsoft.com/office/word/2010/wordprocessingDrawing" xmlns:wp="http://schemas.openxmlformats.org/drawingml/2006/wordprocessingDrawing" xmlns:w10="urn:schemas-microsoft-com:office:word" xmlns:w="http://schemas.openxmlformats.org/wordprocessingml/2006/main" xmlns:w14="http://schemas.microsoft.com/office/word/2010/wordml" xmlns:w15="http://schemas.microsoft.com/office/word/2012/wordml" xmlns:w16se="http://schemas.microsoft.com/office/word/2015/wordml/symex" xmlns:wpg="http://schemas.microsoft.com/office/word/2010/wordprocessingGroup" xmlns:wpi="http://schemas.microsoft.com/office/word/2010/wordprocessingInk" xmlns:wne="http://schemas.microsoft.com/office/word/2006/wordml" xmlns:wps="http://schemas.microsoft.com/office/word/2010/wordprocessingShape" mc:Ignorable="w14 w15 w16se wp14">
+<w:footnotes xmlns:wpc="http://schemas.microsoft.com/office/word/2010/wordprocessingCanvas" xmlns:cx="http://schemas.microsoft.com/office/drawing/2014/chartex" xmlns:mc="http://schemas.openxmlformats.org/markup-compatibility/2006" xmlns:o="urn:schemas-microsoft-com:office:office" xmlns:r="http://schemas.openxmlformats.org/officeDocument/2006/relationships" xmlns:m="http://schemas.openxmlformats.org/officeDocument/2006/math" xmlns:v="urn:schemas-microsoft-com:vml" xmlns:wp14="http://schemas.microsoft.com/office/word/2010/wordprocessingDrawing" xmlns:wp="http://schemas.openxmlformats.org/drawingml/2006/wordprocessingDrawing" xmlns:w10="urn:schemas-microsoft-com:office:word" xmlns:w="http://schemas.openxmlformats.org/wordprocessingml/2006/main" xmlns:w14="http://schemas.microsoft.com/office/word/2010/wordml" xmlns:w15="http://schemas.microsoft.com/office/word/2012/wordml" xmlns:w16se="http://schemas.microsoft.com/office/word/2015/wordml/symex" xmlns:wpg="http://schemas.microsoft.com/office/word/2010/wordprocessingGroup" xmlns:wpi="http://schemas.microsoft.com/office/word/2010/wordprocessingInk" xmlns:wne="http://schemas.microsoft.com/office/word/2006/wordml" xmlns:wps="http://schemas.microsoft.com/office/word/2010/wordprocessingShape" mc:Ignorable="w14 w15 w16se wp14">
   <w:footnote w:type="separator" w:id="-1">
     <w:p>
       <w:r>
@@ -6786,7 +7031,7 @@
 </file>
 
 <file path=word/header1.xml><?xml version="1.0" encoding="utf-8"?>
-<w:hdr xmlns:wpc="http://schemas.microsoft.com/office/word/2010/wordprocessingCanvas" xmlns:cx="http://schemas.microsoft.com/office/drawing/2014/chartex" xmlns:cx1="http://schemas.microsoft.com/office/drawing/2015/9/8/chartex" xmlns:mc="http://schemas.openxmlformats.org/markup-compatibility/2006" xmlns:o="urn:schemas-microsoft-com:office:office" xmlns:r="http://schemas.openxmlformats.org/officeDocument/2006/relationships" xmlns:m="http://schemas.openxmlformats.org/officeDocument/2006/math" xmlns:v="urn:schemas-microsoft-com:vml" xmlns:wp14="http://schemas.microsoft.com/office/word/2010/wordprocessingDrawing" xmlns:wp="http://schemas.openxmlformats.org/drawingml/2006/wordprocessingDrawing" xmlns:w10="urn:schemas-microsoft-com:office:word" xmlns:w="http://schemas.openxmlformats.org/wordprocessingml/2006/main" xmlns:w14="http://schemas.microsoft.com/office/word/2010/wordml" xmlns:w15="http://schemas.microsoft.com/office/word/2012/wordml" xmlns:w16se="http://schemas.microsoft.com/office/word/2015/wordml/symex" xmlns:wpg="http://schemas.microsoft.com/office/word/2010/wordprocessingGroup" xmlns:wpi="http://schemas.microsoft.com/office/word/2010/wordprocessingInk" xmlns:wne="http://schemas.microsoft.com/office/word/2006/wordml" xmlns:wps="http://schemas.microsoft.com/office/word/2010/wordprocessingShape" mc:Ignorable="w14 w15 w16se wp14">
+<w:hdr xmlns:wpc="http://schemas.microsoft.com/office/word/2010/wordprocessingCanvas" xmlns:cx="http://schemas.microsoft.com/office/drawing/2014/chartex" xmlns:mc="http://schemas.openxmlformats.org/markup-compatibility/2006" xmlns:o="urn:schemas-microsoft-com:office:office" xmlns:r="http://schemas.openxmlformats.org/officeDocument/2006/relationships" xmlns:m="http://schemas.openxmlformats.org/officeDocument/2006/math" xmlns:v="urn:schemas-microsoft-com:vml" xmlns:wp14="http://schemas.microsoft.com/office/word/2010/wordprocessingDrawing" xmlns:wp="http://schemas.openxmlformats.org/drawingml/2006/wordprocessingDrawing" xmlns:w10="urn:schemas-microsoft-com:office:word" xmlns:w="http://schemas.openxmlformats.org/wordprocessingml/2006/main" xmlns:w14="http://schemas.microsoft.com/office/word/2010/wordml" xmlns:w15="http://schemas.microsoft.com/office/word/2012/wordml" xmlns:w16se="http://schemas.microsoft.com/office/word/2015/wordml/symex" xmlns:wpg="http://schemas.microsoft.com/office/word/2010/wordprocessingGroup" xmlns:wpi="http://schemas.microsoft.com/office/word/2010/wordprocessingInk" xmlns:wne="http://schemas.microsoft.com/office/word/2006/wordml" xmlns:wps="http://schemas.microsoft.com/office/word/2010/wordprocessingShape" mc:Ignorable="w14 w15 w16se wp14">
   <w:p>
     <w:pPr>
       <w:pStyle w:val="Header"/>
@@ -6822,7 +7067,7 @@
           <v:imagedata r:id="rId1" o:title=""/>
           <w10:wrap anchorx="page" anchory="page"/>
         </v:shape>
-        <o:OLEObject Type="Embed" ProgID="Word.Picture.8" ShapeID="_x0000_s2049" DrawAspect="Content" ObjectID="_1646224692" r:id="rId2"/>
+        <o:OLEObject Type="Embed" ProgID="Word.Picture.8" ShapeID="_x0000_s2049" DrawAspect="Content" ObjectID="_1681913785" r:id="rId2"/>
       </w:object>
     </w:r>
     <w:r>
@@ -6848,7 +7093,7 @@
 </file>
 
 <file path=word/header2.xml><?xml version="1.0" encoding="utf-8"?>
-<w:hdr xmlns:wpc="http://schemas.microsoft.com/office/word/2010/wordprocessingCanvas" xmlns:cx="http://schemas.microsoft.com/office/drawing/2014/chartex" xmlns:cx1="http://schemas.microsoft.com/office/drawing/2015/9/8/chartex" xmlns:mc="http://schemas.openxmlformats.org/markup-compatibility/2006" xmlns:o="urn:schemas-microsoft-com:office:office" xmlns:r="http://schemas.openxmlformats.org/officeDocument/2006/relationships" xmlns:m="http://schemas.openxmlformats.org/officeDocument/2006/math" xmlns:v="urn:schemas-microsoft-com:vml" xmlns:wp14="http://schemas.microsoft.com/office/word/2010/wordprocessingDrawing" xmlns:wp="http://schemas.openxmlformats.org/drawingml/2006/wordprocessingDrawing" xmlns:w10="urn:schemas-microsoft-com:office:word" xmlns:w="http://schemas.openxmlformats.org/wordprocessingml/2006/main" xmlns:w14="http://schemas.microsoft.com/office/word/2010/wordml" xmlns:w15="http://schemas.microsoft.com/office/word/2012/wordml" xmlns:w16se="http://schemas.microsoft.com/office/word/2015/wordml/symex" xmlns:wpg="http://schemas.microsoft.com/office/word/2010/wordprocessingGroup" xmlns:wpi="http://schemas.microsoft.com/office/word/2010/wordprocessingInk" xmlns:wne="http://schemas.microsoft.com/office/word/2006/wordml" xmlns:wps="http://schemas.microsoft.com/office/word/2010/wordprocessingShape" mc:Ignorable="w14 w15 w16se wp14">
+<w:hdr xmlns:wpc="http://schemas.microsoft.com/office/word/2010/wordprocessingCanvas" xmlns:cx="http://schemas.microsoft.com/office/drawing/2014/chartex" xmlns:mc="http://schemas.openxmlformats.org/markup-compatibility/2006" xmlns:o="urn:schemas-microsoft-com:office:office" xmlns:r="http://schemas.openxmlformats.org/officeDocument/2006/relationships" xmlns:m="http://schemas.openxmlformats.org/officeDocument/2006/math" xmlns:v="urn:schemas-microsoft-com:vml" xmlns:wp14="http://schemas.microsoft.com/office/word/2010/wordprocessingDrawing" xmlns:wp="http://schemas.openxmlformats.org/drawingml/2006/wordprocessingDrawing" xmlns:w10="urn:schemas-microsoft-com:office:word" xmlns:w="http://schemas.openxmlformats.org/wordprocessingml/2006/main" xmlns:w14="http://schemas.microsoft.com/office/word/2010/wordml" xmlns:w15="http://schemas.microsoft.com/office/word/2012/wordml" xmlns:w16se="http://schemas.microsoft.com/office/word/2015/wordml/symex" xmlns:wpg="http://schemas.microsoft.com/office/word/2010/wordprocessingGroup" xmlns:wpi="http://schemas.microsoft.com/office/word/2010/wordprocessingInk" xmlns:wne="http://schemas.microsoft.com/office/word/2006/wordml" xmlns:wps="http://schemas.microsoft.com/office/word/2010/wordprocessingShape" mc:Ignorable="w14 w15 w16se wp14">
   <w:p>
     <w:pPr>
       <w:pStyle w:val="Header"/>
@@ -6886,7 +7131,7 @@
           <v:imagedata r:id="rId1" o:title=""/>
           <w10:wrap anchorx="page" anchory="page"/>
         </v:shape>
-        <o:OLEObject Type="Embed" ProgID="Word.Picture.8" ShapeID="_x0000_s2050" DrawAspect="Content" ObjectID="_1646224693" r:id="rId2"/>
+        <o:OLEObject Type="Embed" ProgID="Word.Picture.8" ShapeID="_x0000_s2050" DrawAspect="Content" ObjectID="_1681913786" r:id="rId2"/>
       </w:object>
     </w:r>
     <w:r>
@@ -6903,7 +7148,7 @@
 </file>
 
 <file path=word/numbering.xml><?xml version="1.0" encoding="utf-8"?>
-<w:numbering xmlns:wpc="http://schemas.microsoft.com/office/word/2010/wordprocessingCanvas" xmlns:cx="http://schemas.microsoft.com/office/drawing/2014/chartex" xmlns:cx1="http://schemas.microsoft.com/office/drawing/2015/9/8/chartex" xmlns:mc="http://schemas.openxmlformats.org/markup-compatibility/2006" xmlns:o="urn:schemas-microsoft-com:office:office" xmlns:r="http://schemas.openxmlformats.org/officeDocument/2006/relationships" xmlns:m="http://schemas.openxmlformats.org/officeDocument/2006/math" xmlns:v="urn:schemas-microsoft-com:vml" xmlns:wp14="http://schemas.microsoft.com/office/word/2010/wordprocessingDrawing" xmlns:wp="http://schemas.openxmlformats.org/drawingml/2006/wordprocessingDrawing" xmlns:w10="urn:schemas-microsoft-com:office:word" xmlns:w="http://schemas.openxmlformats.org/wordprocessingml/2006/main" xmlns:w14="http://schemas.microsoft.com/office/word/2010/wordml" xmlns:w15="http://schemas.microsoft.com/office/word/2012/wordml" xmlns:w16se="http://schemas.microsoft.com/office/word/2015/wordml/symex" xmlns:wpg="http://schemas.microsoft.com/office/word/2010/wordprocessingGroup" xmlns:wpi="http://schemas.microsoft.com/office/word/2010/wordprocessingInk" xmlns:wne="http://schemas.microsoft.com/office/word/2006/wordml" xmlns:wps="http://schemas.microsoft.com/office/word/2010/wordprocessingShape" mc:Ignorable="w14 w15 w16se wp14">
+<w:numbering xmlns:wpc="http://schemas.microsoft.com/office/word/2010/wordprocessingCanvas" xmlns:cx="http://schemas.microsoft.com/office/drawing/2014/chartex" xmlns:mc="http://schemas.openxmlformats.org/markup-compatibility/2006" xmlns:o="urn:schemas-microsoft-com:office:office" xmlns:r="http://schemas.openxmlformats.org/officeDocument/2006/relationships" xmlns:m="http://schemas.openxmlformats.org/officeDocument/2006/math" xmlns:v="urn:schemas-microsoft-com:vml" xmlns:wp14="http://schemas.microsoft.com/office/word/2010/wordprocessingDrawing" xmlns:wp="http://schemas.openxmlformats.org/drawingml/2006/wordprocessingDrawing" xmlns:w10="urn:schemas-microsoft-com:office:word" xmlns:w="http://schemas.openxmlformats.org/wordprocessingml/2006/main" xmlns:w14="http://schemas.microsoft.com/office/word/2010/wordml" xmlns:w15="http://schemas.microsoft.com/office/word/2012/wordml" xmlns:w16se="http://schemas.microsoft.com/office/word/2015/wordml/symex" xmlns:wpg="http://schemas.microsoft.com/office/word/2010/wordprocessingGroup" xmlns:wpi="http://schemas.microsoft.com/office/word/2010/wordprocessingInk" xmlns:wne="http://schemas.microsoft.com/office/word/2006/wordml" xmlns:wps="http://schemas.microsoft.com/office/word/2010/wordprocessingShape" mc:Ignorable="w14 w15 w16se wp14">
   <w:abstractNum w:abstractNumId="0" w15:restartNumberingAfterBreak="0">
     <w:nsid w:val="FFFFFFFB"/>
     <w:multiLevelType w:val="multilevel"/>
@@ -10708,10 +10953,6 @@
 </file>
 
 <file path=customXml/item1.xml><?xml version="1.0" encoding="utf-8"?>
-<LongProperties xmlns="http://schemas.microsoft.com/office/2006/metadata/longProperties"/>
-</file>
-
-<file path=customXml/item2.xml><?xml version="1.0" encoding="utf-8"?>
 <?mso-contentType ?>
 <FormTemplates xmlns="http://schemas.microsoft.com/sharepoint/v3/contenttype/forms">
   <Display>DocumentLibraryForm</Display>
@@ -10720,31 +10961,11 @@
 </FormTemplates>
 </file>
 
-<file path=customXml/item3.xml><?xml version="1.0" encoding="utf-8"?>
-<p:properties xmlns:p="http://schemas.microsoft.com/office/2006/metadata/properties" xmlns:xsi="http://www.w3.org/2001/XMLSchema-instance" xmlns:pc="http://schemas.microsoft.com/office/infopath/2007/PartnerControls">
-  <documentManagement>
-    <PublishingExpirationDate xmlns="http://schemas.microsoft.com/sharepoint/v3" xsi:nil="true"/>
-    <PublishingStartDate xmlns="http://schemas.microsoft.com/sharepoint/v3" xsi:nil="true"/>
-    <LifeCycle xmlns="f76cf71e-700a-48b0-8525-d7cfe2f64198">
-      <Value>AgileIT</Value>
-    </LifeCycle>
-    <ArchivedBy xmlns="5aa1fa6d-cbed-4e3d-8693-9604ffad73e0">
-      <UserInfo>
-        <DisplayName/>
-        <AccountId xsi:nil="true"/>
-        <AccountType/>
-      </UserInfo>
-    </ArchivedBy>
-    <Category xmlns="5aa1fa6d-cbed-4e3d-8693-9604ffad73e0">Requirement</Category>
-    <ArchiveDate xmlns="5aa1fa6d-cbed-4e3d-8693-9604ffad73e0" xsi:nil="true"/>
-    <DocID xmlns="5aa1fa6d-cbed-4e3d-8693-9604ffad73e0">A112</DocID>
-    <FormVersion xmlns="5aa1fa6d-cbed-4e3d-8693-9604ffad73e0">1.0</FormVersion>
-    <ArchiveFlag xmlns="5aa1fa6d-cbed-4e3d-8693-9604ffad73e0">false</ArchiveFlag>
-  </documentManagement>
-</p:properties>
+<file path=customXml/item2.xml><?xml version="1.0" encoding="utf-8"?>
+<LongProperties xmlns="http://schemas.microsoft.com/office/2006/metadata/longProperties"/>
 </file>
 
-<file path=customXml/item4.xml><?xml version="1.0" encoding="utf-8"?>
+<file path=customXml/item3.xml><?xml version="1.0" encoding="utf-8"?>
 <ct:contentTypeSchema xmlns:ct="http://schemas.microsoft.com/office/2006/metadata/contentType" xmlns:ma="http://schemas.microsoft.com/office/2006/metadata/properties/metaAttributes" ct:_="" ma:_="" ma:contentTypeName="Document" ma:contentTypeID="0x010100CF77B00A079C0E47B36F55385A506601" ma:contentTypeVersion="14" ma:contentTypeDescription="Create a new document." ma:contentTypeScope="" ma:versionID="1e6a9991abe4a8db828e8294782d5b88">
   <xsd:schema xmlns:xsd="http://www.w3.org/2001/XMLSchema" xmlns:p="http://schemas.microsoft.com/office/2006/metadata/properties" xmlns:ns1="http://schemas.microsoft.com/sharepoint/v3" xmlns:ns2="5aa1fa6d-cbed-4e3d-8693-9604ffad73e0" xmlns:ns4="f76cf71e-700a-48b0-8525-d7cfe2f64198" targetNamespace="http://schemas.microsoft.com/office/2006/metadata/properties" ma:root="true" ma:fieldsID="81d1ed7869e6246f7979ca82aa696356" ns1:_="" ns2:_="" ns4:_="">
     <xsd:import namespace="http://schemas.microsoft.com/sharepoint/v3"/>
@@ -10893,11 +11114,43 @@
 </ct:contentTypeSchema>
 </file>
 
+<file path=customXml/item4.xml><?xml version="1.0" encoding="utf-8"?>
+<p:properties xmlns:p="http://schemas.microsoft.com/office/2006/metadata/properties" xmlns:xsi="http://www.w3.org/2001/XMLSchema-instance" xmlns:pc="http://schemas.microsoft.com/office/infopath/2007/PartnerControls">
+  <documentManagement>
+    <PublishingExpirationDate xmlns="http://schemas.microsoft.com/sharepoint/v3" xsi:nil="true"/>
+    <PublishingStartDate xmlns="http://schemas.microsoft.com/sharepoint/v3" xsi:nil="true"/>
+    <LifeCycle xmlns="f76cf71e-700a-48b0-8525-d7cfe2f64198">
+      <Value>AgileIT</Value>
+    </LifeCycle>
+    <ArchivedBy xmlns="5aa1fa6d-cbed-4e3d-8693-9604ffad73e0">
+      <UserInfo>
+        <DisplayName/>
+        <AccountId xsi:nil="true"/>
+        <AccountType/>
+      </UserInfo>
+    </ArchivedBy>
+    <Category xmlns="5aa1fa6d-cbed-4e3d-8693-9604ffad73e0">Requirement</Category>
+    <ArchiveDate xmlns="5aa1fa6d-cbed-4e3d-8693-9604ffad73e0" xsi:nil="true"/>
+    <DocID xmlns="5aa1fa6d-cbed-4e3d-8693-9604ffad73e0">A112</DocID>
+    <FormVersion xmlns="5aa1fa6d-cbed-4e3d-8693-9604ffad73e0">1.0</FormVersion>
+    <ArchiveFlag xmlns="5aa1fa6d-cbed-4e3d-8693-9604ffad73e0">false</ArchiveFlag>
+  </documentManagement>
+</p:properties>
+</file>
+
 <file path=customXml/item5.xml><?xml version="1.0" encoding="utf-8"?>
 <b:Sources xmlns:b="http://schemas.openxmlformats.org/officeDocument/2006/bibliography" xmlns="http://schemas.openxmlformats.org/officeDocument/2006/bibliography" SelectedStyle="\APA.XSL" StyleName="APA"/>
 </file>
 
 <file path=customXml/itemProps1.xml><?xml version="1.0" encoding="utf-8"?>
+<ds:datastoreItem xmlns:ds="http://schemas.openxmlformats.org/officeDocument/2006/customXml" ds:itemID="{02AB5B96-056F-4E5D-92C6-AF1A99A795BB}">
+  <ds:schemaRefs>
+    <ds:schemaRef ds:uri="http://schemas.microsoft.com/sharepoint/v3/contenttype/forms"/>
+  </ds:schemaRefs>
+</ds:datastoreItem>
+</file>
+
+<file path=customXml/itemProps2.xml><?xml version="1.0" encoding="utf-8"?>
 <ds:datastoreItem xmlns:ds="http://schemas.openxmlformats.org/officeDocument/2006/customXml" ds:itemID="{0CE83F6A-E3C1-4197-8169-A2FB5E137D32}">
   <ds:schemaRefs>
     <ds:schemaRef ds:uri="http://schemas.microsoft.com/office/2006/metadata/longProperties"/>
@@ -10905,27 +11158,7 @@
 </ds:datastoreItem>
 </file>
 
-<file path=customXml/itemProps2.xml><?xml version="1.0" encoding="utf-8"?>
-<ds:datastoreItem xmlns:ds="http://schemas.openxmlformats.org/officeDocument/2006/customXml" ds:itemID="{02AB5B96-056F-4E5D-92C6-AF1A99A795BB}">
-  <ds:schemaRefs>
-    <ds:schemaRef ds:uri="http://schemas.microsoft.com/sharepoint/v3/contenttype/forms"/>
-  </ds:schemaRefs>
-</ds:datastoreItem>
-</file>
-
 <file path=customXml/itemProps3.xml><?xml version="1.0" encoding="utf-8"?>
-<ds:datastoreItem xmlns:ds="http://schemas.openxmlformats.org/officeDocument/2006/customXml" ds:itemID="{F23EDD2F-B4AF-468A-9FE7-870D16A4E7A9}">
-  <ds:schemaRefs>
-    <ds:schemaRef ds:uri="http://schemas.microsoft.com/office/2006/metadata/properties"/>
-    <ds:schemaRef ds:uri="http://schemas.microsoft.com/office/infopath/2007/PartnerControls"/>
-    <ds:schemaRef ds:uri="http://schemas.microsoft.com/sharepoint/v3"/>
-    <ds:schemaRef ds:uri="f76cf71e-700a-48b0-8525-d7cfe2f64198"/>
-    <ds:schemaRef ds:uri="5aa1fa6d-cbed-4e3d-8693-9604ffad73e0"/>
-  </ds:schemaRefs>
-</ds:datastoreItem>
-</file>
-
-<file path=customXml/itemProps4.xml><?xml version="1.0" encoding="utf-8"?>
 <ds:datastoreItem xmlns:ds="http://schemas.openxmlformats.org/officeDocument/2006/customXml" ds:itemID="{6456B04A-9003-416D-8D80-469E3CAB8C98}">
   <ds:schemaRefs>
     <ds:schemaRef ds:uri="http://schemas.microsoft.com/office/2006/metadata/contentType"/>
@@ -10944,8 +11177,20 @@
 </ds:datastoreItem>
 </file>
 
+<file path=customXml/itemProps4.xml><?xml version="1.0" encoding="utf-8"?>
+<ds:datastoreItem xmlns:ds="http://schemas.openxmlformats.org/officeDocument/2006/customXml" ds:itemID="{F23EDD2F-B4AF-468A-9FE7-870D16A4E7A9}">
+  <ds:schemaRefs>
+    <ds:schemaRef ds:uri="http://schemas.microsoft.com/office/2006/metadata/properties"/>
+    <ds:schemaRef ds:uri="http://schemas.microsoft.com/office/infopath/2007/PartnerControls"/>
+    <ds:schemaRef ds:uri="http://schemas.microsoft.com/sharepoint/v3"/>
+    <ds:schemaRef ds:uri="f76cf71e-700a-48b0-8525-d7cfe2f64198"/>
+    <ds:schemaRef ds:uri="5aa1fa6d-cbed-4e3d-8693-9604ffad73e0"/>
+  </ds:schemaRefs>
+</ds:datastoreItem>
+</file>
+
 <file path=customXml/itemProps5.xml><?xml version="1.0" encoding="utf-8"?>
-<ds:datastoreItem xmlns:ds="http://schemas.openxmlformats.org/officeDocument/2006/customXml" ds:itemID="{9904F73F-423B-411C-9175-CE9A4F072AFE}">
+<ds:datastoreItem xmlns:ds="http://schemas.openxmlformats.org/officeDocument/2006/customXml" ds:itemID="{76D38619-CB12-4D5F-99AD-0E9C7555C66D}">
   <ds:schemaRefs>
     <ds:schemaRef ds:uri="http://schemas.openxmlformats.org/officeDocument/2006/bibliography"/>
   </ds:schemaRefs>

</xml_diff>